<commit_message>
Created class ExplosionHandler, new method HitMine
</commit_message>
<xml_diff>
--- a/Documents/RefactoringDocumentation.docx
+++ b/Documents/RefactoringDocumentation.docx
@@ -1,6 +1,6 @@
 
 <file path=word/document.xml><?xml version="1.0" encoding="utf-8"?>
-<w:document xmlns:wpc="http://schemas.microsoft.com/office/word/2010/wordprocessingCanvas" xmlns:mc="http://schemas.openxmlformats.org/markup-compatibility/2006" xmlns:o="urn:schemas-microsoft-com:office:office" xmlns:r="http://schemas.openxmlformats.org/officeDocument/2006/relationships" xmlns:m="http://schemas.openxmlformats.org/officeDocument/2006/math" xmlns:v="urn:schemas-microsoft-com:vml" xmlns:wp14="http://schemas.microsoft.com/office/word/2010/wordprocessingDrawing" xmlns:wp="http://schemas.openxmlformats.org/drawingml/2006/wordprocessingDrawing" xmlns:w10="urn:schemas-microsoft-com:office:word" xmlns:w="http://schemas.openxmlformats.org/wordprocessingml/2006/main" xmlns:w14="http://schemas.microsoft.com/office/word/2010/wordml" xmlns:wpg="http://schemas.microsoft.com/office/word/2010/wordprocessingGroup" xmlns:wpi="http://schemas.microsoft.com/office/word/2010/wordprocessingInk" xmlns:wne="http://schemas.microsoft.com/office/word/2006/wordml" xmlns:wps="http://schemas.microsoft.com/office/word/2010/wordprocessingShape" mc:Ignorable="w14 wp14">
+<w:document xmlns:ve="http://schemas.openxmlformats.org/markup-compatibility/2006" xmlns:o="urn:schemas-microsoft-com:office:office" xmlns:r="http://schemas.openxmlformats.org/officeDocument/2006/relationships" xmlns:m="http://schemas.openxmlformats.org/officeDocument/2006/math" xmlns:v="urn:schemas-microsoft-com:vml" xmlns:wp="http://schemas.openxmlformats.org/drawingml/2006/wordprocessingDrawing" xmlns:w10="urn:schemas-microsoft-com:office:word" xmlns:w="http://schemas.openxmlformats.org/wordprocessingml/2006/main" xmlns:wne="http://schemas.microsoft.com/office/word/2006/wordml">
   <w:body>
     <w:tbl>
       <w:tblPr>
@@ -14,7 +14,7 @@
           <w:insideH w:val="single" w:sz="4" w:space="0" w:color="000000"/>
           <w:insideV w:val="single" w:sz="4" w:space="0" w:color="000000"/>
         </w:tblBorders>
-        <w:tblLook w:val="04A0" w:firstRow="1" w:lastRow="0" w:firstColumn="1" w:lastColumn="0" w:noHBand="0" w:noVBand="1"/>
+        <w:tblLook w:val="04A0"/>
       </w:tblPr>
       <w:tblGrid>
         <w:gridCol w:w="9180"/>
@@ -29,7 +29,7 @@
           </w:tcPr>
           <w:p>
             <w:pPr>
-              <w:pStyle w:val="Heading1"/>
+              <w:pStyle w:val="1"/>
               <w:jc w:val="center"/>
             </w:pPr>
             <w:r>
@@ -207,99 +207,27 @@
               <w:ind w:left="568" w:hanging="284"/>
             </w:pPr>
             <w:r>
-              <w:t xml:space="preserve">Moved method </w:t>
-            </w:r>
-            <w:proofErr w:type="spellStart"/>
-            <w:proofErr w:type="gramStart"/>
-            <w:r>
-              <w:rPr>
-                <w:b/>
-              </w:rPr>
-              <w:t>ReadInput</w:t>
-            </w:r>
-            <w:proofErr w:type="spellEnd"/>
-            <w:r>
-              <w:rPr>
-                <w:b/>
-              </w:rPr>
-              <w:t>(</w:t>
-            </w:r>
-            <w:proofErr w:type="gramEnd"/>
-            <w:r>
-              <w:rPr>
-                <w:b/>
-              </w:rPr>
-              <w:t>)</w:t>
-            </w:r>
-            <w:r>
-              <w:t xml:space="preserve"> from the </w:t>
-            </w:r>
-            <w:r>
-              <w:rPr>
-                <w:b/>
-              </w:rPr>
-              <w:t>Main</w:t>
-            </w:r>
-            <w:r>
-              <w:rPr>
-                <w:b/>
-              </w:rPr>
-              <w:t>()</w:t>
-            </w:r>
-            <w:r>
-              <w:t xml:space="preserve"> method to class </w:t>
-            </w:r>
-            <w:proofErr w:type="spellStart"/>
-            <w:r>
-              <w:rPr>
-                <w:b/>
-              </w:rPr>
-              <w:t>GameEngine</w:t>
-            </w:r>
-            <w:proofErr w:type="spellEnd"/>
-            <w:r>
-              <w:rPr>
-                <w:b/>
-              </w:rPr>
-              <w:t xml:space="preserve">. </w:t>
-            </w:r>
-            <w:r>
-              <w:t xml:space="preserve">Renamed </w:t>
-            </w:r>
-            <w:proofErr w:type="spellStart"/>
-            <w:r>
-              <w:rPr>
-                <w:b/>
-              </w:rPr>
-              <w:t>ReadInput</w:t>
-            </w:r>
-            <w:proofErr w:type="spellEnd"/>
-            <w:r>
-              <w:rPr>
-                <w:b/>
-              </w:rPr>
-              <w:t>()</w:t>
-            </w:r>
-            <w:r>
-              <w:t xml:space="preserve"> to </w:t>
-            </w:r>
-            <w:r>
-              <w:rPr>
-                <w:b/>
-                <w:lang w:val="bg-BG"/>
-              </w:rPr>
-              <w:t>ReadBoardSize()</w:t>
-            </w:r>
-          </w:p>
-          <w:p>
-            <w:pPr>
-              <w:numPr>
-                <w:ilvl w:val="0"/>
-                <w:numId w:val="1"/>
-              </w:numPr>
-            </w:pPr>
-            <w:r>
-              <w:t>Reformatted the source code:</w:t>
+              <w:t xml:space="preserve">Created class </w:t>
+            </w:r>
+            <w:r>
+              <w:rPr>
+                <w:b/>
+                <w:noProof/>
+              </w:rPr>
+              <w:t>ExplosionHandler</w:t>
+            </w:r>
+            <w:r>
+              <w:rPr>
+                <w:b/>
+                <w:noProof/>
+              </w:rPr>
+              <w:t xml:space="preserve"> </w:t>
+            </w:r>
+            <w:r>
+              <w:rPr>
+                <w:noProof/>
+              </w:rPr>
+              <w:t>that holds the methods for detecting and handling with explosions of mines.</w:t>
             </w:r>
           </w:p>
           <w:p>
@@ -311,21 +239,143 @@
               <w:ind w:left="568" w:hanging="284"/>
             </w:pPr>
             <w:r>
-              <w:t xml:space="preserve">Run </w:t>
+              <w:rPr>
+                <w:noProof/>
+              </w:rPr>
+              <w:t xml:space="preserve">Created method </w:t>
+            </w:r>
+            <w:r>
+              <w:rPr>
+                <w:b/>
+                <w:noProof/>
+              </w:rPr>
+              <w:t>HitMine</w:t>
+            </w:r>
+            <w:r>
+              <w:rPr>
+                <w:b/>
+                <w:noProof/>
+              </w:rPr>
+              <w:t xml:space="preserve"> </w:t>
+            </w:r>
+            <w:r>
+              <w:rPr>
+                <w:noProof/>
+              </w:rPr>
+              <w:t xml:space="preserve">in class </w:t>
+            </w:r>
+            <w:r>
+              <w:rPr>
+                <w:b/>
+                <w:noProof/>
+              </w:rPr>
+              <w:t>ExplosionHandler</w:t>
+            </w:r>
+            <w:r>
+              <w:rPr>
+                <w:b/>
+                <w:noProof/>
+              </w:rPr>
+              <w:t xml:space="preserve"> </w:t>
+            </w:r>
+            <w:r>
+              <w:rPr>
+                <w:noProof/>
+              </w:rPr>
+              <w:t>which handles the hit mine coordinaties and detects hit mine size.</w:t>
+            </w:r>
+          </w:p>
+          <w:p>
+            <w:pPr>
+              <w:numPr>
+                <w:ilvl w:val="1"/>
+                <w:numId w:val="1"/>
+              </w:numPr>
+              <w:ind w:left="568" w:hanging="284"/>
+            </w:pPr>
+            <w:r>
+              <w:t xml:space="preserve">Moved method </w:t>
             </w:r>
             <w:proofErr w:type="spellStart"/>
-            <w:r>
-              <w:t>StyleCop</w:t>
+            <w:proofErr w:type="gramStart"/>
+            <w:r>
+              <w:rPr>
+                <w:b/>
+              </w:rPr>
+              <w:t>ReadInput</w:t>
             </w:r>
             <w:proofErr w:type="spellEnd"/>
             <w:r>
-              <w:t xml:space="preserve"> and reformatted the source code according to the recommendations</w:t>
-            </w:r>
-            <w:r>
-              <w:t>.</w:t>
-            </w:r>
-            <w:r>
-              <w:t xml:space="preserve"> There were 77 recommendations that were fixed.</w:t>
+              <w:rPr>
+                <w:b/>
+              </w:rPr>
+              <w:t>(</w:t>
+            </w:r>
+            <w:proofErr w:type="gramEnd"/>
+            <w:r>
+              <w:rPr>
+                <w:b/>
+              </w:rPr>
+              <w:t>)</w:t>
+            </w:r>
+            <w:r>
+              <w:t xml:space="preserve"> from the </w:t>
+            </w:r>
+            <w:r>
+              <w:rPr>
+                <w:b/>
+              </w:rPr>
+              <w:t>Main</w:t>
+            </w:r>
+            <w:r>
+              <w:rPr>
+                <w:b/>
+              </w:rPr>
+              <w:t>()</w:t>
+            </w:r>
+            <w:r>
+              <w:t xml:space="preserve"> method to class </w:t>
+            </w:r>
+            <w:proofErr w:type="spellStart"/>
+            <w:r>
+              <w:rPr>
+                <w:b/>
+              </w:rPr>
+              <w:t>GameEngine</w:t>
+            </w:r>
+            <w:proofErr w:type="spellEnd"/>
+            <w:r>
+              <w:rPr>
+                <w:b/>
+              </w:rPr>
+              <w:t xml:space="preserve">. </w:t>
+            </w:r>
+            <w:r>
+              <w:t xml:space="preserve">Renamed </w:t>
+            </w:r>
+            <w:proofErr w:type="spellStart"/>
+            <w:r>
+              <w:rPr>
+                <w:b/>
+              </w:rPr>
+              <w:t>ReadInput</w:t>
+            </w:r>
+            <w:proofErr w:type="spellEnd"/>
+            <w:r>
+              <w:rPr>
+                <w:b/>
+              </w:rPr>
+              <w:t>()</w:t>
+            </w:r>
+            <w:r>
+              <w:t xml:space="preserve"> to </w:t>
+            </w:r>
+            <w:r>
+              <w:rPr>
+                <w:b/>
+                <w:lang w:val="bg-BG"/>
+              </w:rPr>
+              <w:t>ReadBoardSize()</w:t>
             </w:r>
           </w:p>
           <w:p>
@@ -336,7 +386,7 @@
               </w:numPr>
             </w:pPr>
             <w:r>
-              <w:t>Renamed variables:</w:t>
+              <w:t>Reformatted the source code:</w:t>
             </w:r>
           </w:p>
           <w:p>
@@ -346,68 +396,34 @@
                 <w:numId w:val="1"/>
               </w:numPr>
               <w:ind w:left="568" w:hanging="284"/>
-              <w:rPr>
-                <w:noProof/>
-              </w:rPr>
             </w:pPr>
             <w:r>
-              <w:rPr>
-                <w:noProof/>
-              </w:rPr>
-              <w:t xml:space="preserve">In class </w:t>
-            </w:r>
-            <w:r>
-              <w:rPr>
-                <w:b/>
-                <w:noProof/>
-              </w:rPr>
-              <w:t>Methods</w:t>
-            </w:r>
-            <w:r>
-              <w:rPr>
-                <w:noProof/>
-              </w:rPr>
-              <w:t xml:space="preserve">: </w:t>
-            </w:r>
-            <w:r>
-              <w:rPr>
-                <w:b/>
-                <w:bCs/>
-                <w:noProof/>
-                <w:lang w:val="bg-BG"/>
-              </w:rPr>
-              <w:t>workField</w:t>
-            </w:r>
-            <w:r>
-              <w:rPr>
-                <w:noProof/>
-              </w:rPr>
-              <w:t xml:space="preserve"> </w:t>
-            </w:r>
-            <w:r>
-              <w:rPr>
-                <w:noProof/>
-              </w:rPr>
-              <w:sym w:font="Wingdings" w:char="F0E0"/>
-            </w:r>
-            <w:r>
-              <w:rPr>
-                <w:noProof/>
-              </w:rPr>
-              <w:t xml:space="preserve"> </w:t>
-            </w:r>
-            <w:r>
-              <w:rPr>
-                <w:b/>
-                <w:noProof/>
-              </w:rPr>
-              <w:t>gameBoard</w:t>
-            </w:r>
-            <w:r>
-              <w:rPr>
-                <w:noProof/>
-              </w:rPr>
+              <w:t xml:space="preserve">Run </w:t>
+            </w:r>
+            <w:proofErr w:type="spellStart"/>
+            <w:r>
+              <w:t>StyleCop</w:t>
+            </w:r>
+            <w:proofErr w:type="spellEnd"/>
+            <w:r>
+              <w:t xml:space="preserve"> and reformatted the source code according to the recommendations</w:t>
+            </w:r>
+            <w:r>
               <w:t>.</w:t>
+            </w:r>
+            <w:r>
+              <w:t xml:space="preserve"> There were 77 recommendations that were fixed.</w:t>
+            </w:r>
+          </w:p>
+          <w:p>
+            <w:pPr>
+              <w:numPr>
+                <w:ilvl w:val="0"/>
+                <w:numId w:val="1"/>
+              </w:numPr>
+            </w:pPr>
+            <w:r>
+              <w:t>Renamed variables:</w:t>
             </w:r>
           </w:p>
           <w:p>
@@ -425,13 +441,7 @@
               <w:rPr>
                 <w:noProof/>
               </w:rPr>
-              <w:t xml:space="preserve">In </w:t>
-            </w:r>
-            <w:r>
-              <w:rPr>
-                <w:noProof/>
-              </w:rPr>
-              <w:t xml:space="preserve">class </w:t>
+              <w:t xml:space="preserve">In class </w:t>
             </w:r>
             <w:r>
               <w:rPr>
@@ -449,9 +459,11 @@
             <w:r>
               <w:rPr>
                 <w:b/>
-                <w:noProof/>
-              </w:rPr>
-              <w:t>g</w:t>
+                <w:bCs/>
+                <w:noProof/>
+                <w:lang w:val="bg-BG"/>
+              </w:rPr>
+              <w:t>workField</w:t>
             </w:r>
             <w:r>
               <w:rPr>
@@ -476,7 +488,7 @@
                 <w:b/>
                 <w:noProof/>
               </w:rPr>
-              <w:t>gameFifteen</w:t>
+              <w:t>gameBoard</w:t>
             </w:r>
             <w:r>
               <w:rPr>
@@ -500,12 +512,87 @@
               <w:rPr>
                 <w:noProof/>
               </w:rPr>
-              <w:t>…</w:t>
+              <w:t xml:space="preserve">In </w:t>
+            </w:r>
+            <w:r>
+              <w:rPr>
+                <w:noProof/>
+              </w:rPr>
+              <w:t xml:space="preserve">class </w:t>
+            </w:r>
+            <w:r>
+              <w:rPr>
+                <w:b/>
+                <w:noProof/>
+              </w:rPr>
+              <w:t>Methods</w:t>
+            </w:r>
+            <w:r>
+              <w:rPr>
+                <w:noProof/>
+              </w:rPr>
+              <w:t xml:space="preserve">: </w:t>
+            </w:r>
+            <w:r>
+              <w:rPr>
+                <w:b/>
+                <w:noProof/>
+              </w:rPr>
+              <w:t>g</w:t>
+            </w:r>
+            <w:r>
+              <w:rPr>
+                <w:noProof/>
+              </w:rPr>
+              <w:t xml:space="preserve"> </w:t>
+            </w:r>
+            <w:r>
+              <w:rPr>
+                <w:noProof/>
+              </w:rPr>
+              <w:sym w:font="Wingdings" w:char="F0E0"/>
+            </w:r>
+            <w:r>
+              <w:rPr>
+                <w:noProof/>
+              </w:rPr>
+              <w:t xml:space="preserve"> </w:t>
+            </w:r>
+            <w:r>
+              <w:rPr>
+                <w:b/>
+                <w:noProof/>
+              </w:rPr>
+              <w:t>gameFifteen</w:t>
+            </w:r>
+            <w:r>
+              <w:rPr>
+                <w:noProof/>
+              </w:rPr>
+              <w:t>.</w:t>
             </w:r>
           </w:p>
           <w:p>
             <w:pPr>
-              <w:pStyle w:val="ListParagraph"/>
+              <w:numPr>
+                <w:ilvl w:val="1"/>
+                <w:numId w:val="1"/>
+              </w:numPr>
+              <w:ind w:left="568" w:hanging="284"/>
+              <w:rPr>
+                <w:noProof/>
+              </w:rPr>
+            </w:pPr>
+            <w:r>
+              <w:rPr>
+                <w:noProof/>
+              </w:rPr>
+              <w:t>…</w:t>
+            </w:r>
+          </w:p>
+          <w:p>
+            <w:pPr>
+              <w:pStyle w:val="a4"/>
               <w:numPr>
                 <w:ilvl w:val="0"/>
                 <w:numId w:val="1"/>
@@ -520,7 +607,7 @@
           </w:p>
           <w:p>
             <w:pPr>
-              <w:pStyle w:val="ListParagraph"/>
+              <w:pStyle w:val="a4"/>
               <w:numPr>
                 <w:ilvl w:val="0"/>
                 <w:numId w:val="3"/>
@@ -610,7 +697,7 @@
           </w:p>
           <w:p>
             <w:pPr>
-              <w:pStyle w:val="ListParagraph"/>
+              <w:pStyle w:val="a4"/>
               <w:numPr>
                 <w:ilvl w:val="0"/>
                 <w:numId w:val="3"/>
@@ -693,7 +780,7 @@
           </w:p>
           <w:p>
             <w:pPr>
-              <w:pStyle w:val="ListParagraph"/>
+              <w:pStyle w:val="a4"/>
               <w:rPr>
                 <w:noProof/>
               </w:rPr>
@@ -716,7 +803,7 @@
 </file>
 
 <file path=word/numbering.xml><?xml version="1.0" encoding="utf-8"?>
-<w:numbering xmlns:wpc="http://schemas.microsoft.com/office/word/2010/wordprocessingCanvas" xmlns:mc="http://schemas.openxmlformats.org/markup-compatibility/2006" xmlns:o="urn:schemas-microsoft-com:office:office" xmlns:r="http://schemas.openxmlformats.org/officeDocument/2006/relationships" xmlns:m="http://schemas.openxmlformats.org/officeDocument/2006/math" xmlns:v="urn:schemas-microsoft-com:vml" xmlns:wp14="http://schemas.microsoft.com/office/word/2010/wordprocessingDrawing" xmlns:wp="http://schemas.openxmlformats.org/drawingml/2006/wordprocessingDrawing" xmlns:w10="urn:schemas-microsoft-com:office:word" xmlns:w="http://schemas.openxmlformats.org/wordprocessingml/2006/main" xmlns:w14="http://schemas.microsoft.com/office/word/2010/wordml" xmlns:wpg="http://schemas.microsoft.com/office/word/2010/wordprocessingGroup" xmlns:wpi="http://schemas.microsoft.com/office/word/2010/wordprocessingInk" xmlns:wne="http://schemas.microsoft.com/office/word/2006/wordml" xmlns:wps="http://schemas.microsoft.com/office/word/2010/wordprocessingShape" mc:Ignorable="w14 wp14">
+<w:numbering xmlns:ve="http://schemas.openxmlformats.org/markup-compatibility/2006" xmlns:o="urn:schemas-microsoft-com:office:office" xmlns:r="http://schemas.openxmlformats.org/officeDocument/2006/relationships" xmlns:m="http://schemas.openxmlformats.org/officeDocument/2006/math" xmlns:v="urn:schemas-microsoft-com:vml" xmlns:wp="http://schemas.openxmlformats.org/drawingml/2006/wordprocessingDrawing" xmlns:w10="urn:schemas-microsoft-com:office:word" xmlns:w="http://schemas.openxmlformats.org/wordprocessingml/2006/main" xmlns:wne="http://schemas.microsoft.com/office/word/2006/wordml">
   <w:abstractNum w:abstractNumId="0">
     <w:nsid w:val="275818AC"/>
     <w:multiLevelType w:val="hybridMultilevel"/>
@@ -1045,7 +1132,7 @@
 </file>
 
 <file path=word/styles.xml><?xml version="1.0" encoding="utf-8"?>
-<w:styles xmlns:mc="http://schemas.openxmlformats.org/markup-compatibility/2006" xmlns:r="http://schemas.openxmlformats.org/officeDocument/2006/relationships" xmlns:w="http://schemas.openxmlformats.org/wordprocessingml/2006/main" xmlns:w14="http://schemas.microsoft.com/office/word/2010/wordml" mc:Ignorable="w14">
+<w:styles xmlns:r="http://schemas.openxmlformats.org/officeDocument/2006/relationships" xmlns:w="http://schemas.openxmlformats.org/wordprocessingml/2006/main">
   <w:docDefaults>
     <w:rPrDefault>
       <w:rPr>
@@ -1201,7 +1288,7 @@
     <w:lsdException w:name="Bibliography" w:uiPriority="37"/>
     <w:lsdException w:name="TOC Heading" w:uiPriority="39" w:qFormat="1"/>
   </w:latentStyles>
-  <w:style w:type="paragraph" w:default="1" w:styleId="Normal">
+  <w:style w:type="paragraph" w:default="1" w:styleId="a">
     <w:name w:val="Normal"/>
     <w:qFormat/>
     <w:rsid w:val="003C5A54"/>
@@ -1216,11 +1303,11 @@
       <w:lang w:val="en-US"/>
     </w:rPr>
   </w:style>
-  <w:style w:type="paragraph" w:styleId="Heading1">
+  <w:style w:type="paragraph" w:styleId="1">
     <w:name w:val="heading 1"/>
-    <w:basedOn w:val="Normal"/>
-    <w:next w:val="Normal"/>
-    <w:link w:val="Heading1Char"/>
+    <w:basedOn w:val="a"/>
+    <w:next w:val="a"/>
+    <w:link w:val="10"/>
     <w:qFormat/>
     <w:rsid w:val="003C5A54"/>
     <w:pPr>
@@ -1236,17 +1323,18 @@
       <w:szCs w:val="32"/>
     </w:rPr>
   </w:style>
-  <w:style w:type="character" w:default="1" w:styleId="DefaultParagraphFont">
+  <w:style w:type="character" w:default="1" w:styleId="a0">
     <w:name w:val="Default Paragraph Font"/>
     <w:uiPriority w:val="1"/>
     <w:semiHidden/>
     <w:unhideWhenUsed/>
   </w:style>
-  <w:style w:type="table" w:default="1" w:styleId="TableNormal">
+  <w:style w:type="table" w:default="1" w:styleId="a1">
     <w:name w:val="Normal Table"/>
     <w:uiPriority w:val="99"/>
     <w:semiHidden/>
     <w:unhideWhenUsed/>
+    <w:qFormat/>
     <w:tblPr>
       <w:tblInd w:w="0" w:type="dxa"/>
       <w:tblCellMar>
@@ -1257,16 +1345,16 @@
       </w:tblCellMar>
     </w:tblPr>
   </w:style>
-  <w:style w:type="numbering" w:default="1" w:styleId="NoList">
+  <w:style w:type="numbering" w:default="1" w:styleId="a2">
     <w:name w:val="No List"/>
     <w:uiPriority w:val="99"/>
     <w:semiHidden/>
     <w:unhideWhenUsed/>
   </w:style>
-  <w:style w:type="character" w:customStyle="1" w:styleId="Heading1Char">
-    <w:name w:val="Heading 1 Char"/>
-    <w:basedOn w:val="DefaultParagraphFont"/>
-    <w:link w:val="Heading1"/>
+  <w:style w:type="character" w:customStyle="1" w:styleId="10">
+    <w:name w:val="Заглавие 1 Знак"/>
+    <w:basedOn w:val="a0"/>
+    <w:link w:val="1"/>
     <w:rsid w:val="003C5A54"/>
     <w:rPr>
       <w:rFonts w:ascii="Calibri" w:eastAsia="Times New Roman" w:hAnsi="Calibri" w:cs="Times New Roman"/>
@@ -1278,7 +1366,7 @@
       <w:lang w:val="en-US"/>
     </w:rPr>
   </w:style>
-  <w:style w:type="character" w:styleId="Hyperlink">
+  <w:style w:type="character" w:styleId="a3">
     <w:name w:val="Hyperlink"/>
     <w:rsid w:val="003C5A54"/>
     <w:rPr>
@@ -1286,9 +1374,9 @@
       <w:u w:val="single"/>
     </w:rPr>
   </w:style>
-  <w:style w:type="paragraph" w:styleId="ListParagraph">
+  <w:style w:type="paragraph" w:styleId="a4">
     <w:name w:val="List Paragraph"/>
-    <w:basedOn w:val="Normal"/>
+    <w:basedOn w:val="a"/>
     <w:uiPriority w:val="34"/>
     <w:qFormat/>
     <w:rsid w:val="008A3882"/>

</xml_diff>

<commit_message>
• Refactored all HitMineOfSizeXXX methods; • Refactored method PlayerTurn: joined repeating parts of the code into one; • In class GameEngine renamed method PlayerTurn to PlayGame
</commit_message>
<xml_diff>
--- a/Documents/RefactoringDocumentation.docx
+++ b/Documents/RefactoringDocumentation.docx
@@ -1,6 +1,6 @@
 
 <file path=word/document.xml><?xml version="1.0" encoding="utf-8"?>
-<w:document xmlns:ve="http://schemas.openxmlformats.org/markup-compatibility/2006" xmlns:o="urn:schemas-microsoft-com:office:office" xmlns:r="http://schemas.openxmlformats.org/officeDocument/2006/relationships" xmlns:m="http://schemas.openxmlformats.org/officeDocument/2006/math" xmlns:v="urn:schemas-microsoft-com:vml" xmlns:wp="http://schemas.openxmlformats.org/drawingml/2006/wordprocessingDrawing" xmlns:w10="urn:schemas-microsoft-com:office:word" xmlns:w="http://schemas.openxmlformats.org/wordprocessingml/2006/main" xmlns:wne="http://schemas.microsoft.com/office/word/2006/wordml">
+<w:document xmlns:wpc="http://schemas.microsoft.com/office/word/2010/wordprocessingCanvas" xmlns:mc="http://schemas.openxmlformats.org/markup-compatibility/2006" xmlns:o="urn:schemas-microsoft-com:office:office" xmlns:r="http://schemas.openxmlformats.org/officeDocument/2006/relationships" xmlns:m="http://schemas.openxmlformats.org/officeDocument/2006/math" xmlns:v="urn:schemas-microsoft-com:vml" xmlns:wp14="http://schemas.microsoft.com/office/word/2010/wordprocessingDrawing" xmlns:wp="http://schemas.openxmlformats.org/drawingml/2006/wordprocessingDrawing" xmlns:w10="urn:schemas-microsoft-com:office:word" xmlns:w="http://schemas.openxmlformats.org/wordprocessingml/2006/main" xmlns:w14="http://schemas.microsoft.com/office/word/2010/wordml" xmlns:wpg="http://schemas.microsoft.com/office/word/2010/wordprocessingGroup" xmlns:wpi="http://schemas.microsoft.com/office/word/2010/wordprocessingInk" xmlns:wne="http://schemas.microsoft.com/office/word/2006/wordml" xmlns:wps="http://schemas.microsoft.com/office/word/2010/wordprocessingShape" mc:Ignorable="w14 wp14">
   <w:body>
     <w:tbl>
       <w:tblPr>
@@ -14,7 +14,7 @@
           <w:insideH w:val="single" w:sz="4" w:space="0" w:color="000000"/>
           <w:insideV w:val="single" w:sz="4" w:space="0" w:color="000000"/>
         </w:tblBorders>
-        <w:tblLook w:val="04A0"/>
+        <w:tblLook w:val="04A0" w:firstRow="1" w:lastRow="0" w:firstColumn="1" w:lastColumn="0" w:noHBand="0" w:noVBand="1"/>
       </w:tblPr>
       <w:tblGrid>
         <w:gridCol w:w="9180"/>
@@ -29,7 +29,7 @@
           </w:tcPr>
           <w:p>
             <w:pPr>
-              <w:pStyle w:val="1"/>
+              <w:pStyle w:val="Heading1"/>
               <w:jc w:val="center"/>
             </w:pPr>
             <w:r>
@@ -87,6 +87,7 @@
             <w:r>
               <w:t xml:space="preserve">Renamed the project to </w:t>
             </w:r>
+            <w:proofErr w:type="spellStart"/>
             <w:r>
               <w:rPr>
                 <w:rFonts w:cs="Calibri"/>
@@ -94,6 +95,7 @@
               </w:rPr>
               <w:t>BattleField</w:t>
             </w:r>
+            <w:proofErr w:type="spellEnd"/>
             <w:r>
               <w:t>.</w:t>
             </w:r>
@@ -124,12 +126,14 @@
             <w:r>
               <w:t xml:space="preserve"> to </w:t>
             </w:r>
+            <w:proofErr w:type="spellStart"/>
             <w:r>
               <w:rPr>
                 <w:b/>
               </w:rPr>
               <w:t>GameEngine</w:t>
             </w:r>
+            <w:proofErr w:type="spellEnd"/>
             <w:r>
               <w:t>.</w:t>
             </w:r>
@@ -145,12 +149,14 @@
             <w:r>
               <w:t xml:space="preserve">Renamed the default namespace and assembly name to </w:t>
             </w:r>
+            <w:proofErr w:type="spellStart"/>
             <w:r>
               <w:rPr>
                 <w:b/>
               </w:rPr>
               <w:t>BattleField</w:t>
             </w:r>
+            <w:proofErr w:type="spellEnd"/>
           </w:p>
           <w:p>
             <w:pPr>
@@ -209,11 +215,27 @@
             <w:r>
               <w:t xml:space="preserve">Moved method </w:t>
             </w:r>
-            <w:r>
-              <w:rPr>
-                <w:b/>
-              </w:rPr>
-              <w:t>ReadInput()</w:t>
+            <w:proofErr w:type="spellStart"/>
+            <w:proofErr w:type="gramStart"/>
+            <w:r>
+              <w:rPr>
+                <w:b/>
+              </w:rPr>
+              <w:t>ReadInput</w:t>
+            </w:r>
+            <w:proofErr w:type="spellEnd"/>
+            <w:r>
+              <w:rPr>
+                <w:b/>
+              </w:rPr>
+              <w:t>(</w:t>
+            </w:r>
+            <w:proofErr w:type="gramEnd"/>
+            <w:r>
+              <w:rPr>
+                <w:b/>
+              </w:rPr>
+              <w:t>)</w:t>
             </w:r>
             <w:r>
               <w:t xml:space="preserve"> from the </w:t>
@@ -233,12 +255,14 @@
             <w:r>
               <w:t xml:space="preserve"> method to class </w:t>
             </w:r>
+            <w:proofErr w:type="spellStart"/>
             <w:r>
               <w:rPr>
                 <w:b/>
               </w:rPr>
               <w:t>GameEngine</w:t>
             </w:r>
+            <w:proofErr w:type="spellEnd"/>
             <w:r>
               <w:rPr>
                 <w:b/>
@@ -248,11 +272,19 @@
             <w:r>
               <w:t xml:space="preserve">Renamed </w:t>
             </w:r>
-            <w:r>
-              <w:rPr>
-                <w:b/>
-              </w:rPr>
-              <w:t>ReadInput()</w:t>
+            <w:proofErr w:type="spellStart"/>
+            <w:r>
+              <w:rPr>
+                <w:b/>
+              </w:rPr>
+              <w:t>ReadInput</w:t>
+            </w:r>
+            <w:proofErr w:type="spellEnd"/>
+            <w:r>
+              <w:rPr>
+                <w:b/>
+              </w:rPr>
+              <w:t>()</w:t>
             </w:r>
             <w:r>
               <w:t xml:space="preserve"> to </w:t>
@@ -372,24 +404,21 @@
               <w:ind w:left="568" w:hanging="284"/>
             </w:pPr>
             <w:r>
-              <w:t>Run StyleCop and reformatted the source code according to the recommendations</w:t>
+              <w:t xml:space="preserve">Run </w:t>
+            </w:r>
+            <w:proofErr w:type="spellStart"/>
+            <w:r>
+              <w:t>StyleCop</w:t>
+            </w:r>
+            <w:proofErr w:type="spellEnd"/>
+            <w:r>
+              <w:t xml:space="preserve"> and reformatted the source code according to the recommendations</w:t>
             </w:r>
             <w:r>
               <w:t>.</w:t>
             </w:r>
             <w:r>
               <w:t xml:space="preserve"> There were 77 recommendations that were fixed.</w:t>
-            </w:r>
-          </w:p>
-          <w:p>
-            <w:pPr>
-              <w:numPr>
-                <w:ilvl w:val="0"/>
-                <w:numId w:val="1"/>
-              </w:numPr>
-            </w:pPr>
-            <w:r>
-              <w:t>Renamed variables:</w:t>
             </w:r>
           </w:p>
           <w:p>
@@ -399,68 +428,31 @@
                 <w:numId w:val="1"/>
               </w:numPr>
               <w:ind w:left="568" w:hanging="284"/>
-              <w:rPr>
-                <w:noProof/>
-              </w:rPr>
-            </w:pPr>
-            <w:r>
-              <w:rPr>
-                <w:noProof/>
-              </w:rPr>
-              <w:t xml:space="preserve">In class </w:t>
-            </w:r>
-            <w:r>
-              <w:rPr>
-                <w:b/>
-                <w:noProof/>
-              </w:rPr>
-              <w:t>Methods</w:t>
-            </w:r>
-            <w:r>
-              <w:rPr>
-                <w:noProof/>
-              </w:rPr>
-              <w:t xml:space="preserve">: </w:t>
-            </w:r>
-            <w:r>
-              <w:rPr>
-                <w:b/>
-                <w:bCs/>
-                <w:noProof/>
+            </w:pPr>
+            <w:r>
+              <w:t>Refacto</w:t>
+            </w:r>
+            <w:r>
+              <w:t xml:space="preserve">red all </w:t>
+            </w:r>
+            <w:r>
+              <w:rPr>
+                <w:b/>
                 <w:lang w:val="bg-BG"/>
               </w:rPr>
-              <w:t>workField</w:t>
-            </w:r>
-            <w:r>
-              <w:rPr>
-                <w:noProof/>
-              </w:rPr>
-              <w:t xml:space="preserve"> </w:t>
-            </w:r>
-            <w:r>
-              <w:rPr>
-                <w:noProof/>
-              </w:rPr>
-              <w:sym w:font="Wingdings" w:char="F0E0"/>
-            </w:r>
-            <w:r>
-              <w:rPr>
-                <w:noProof/>
-              </w:rPr>
-              <w:t xml:space="preserve"> </w:t>
-            </w:r>
-            <w:r>
-              <w:rPr>
-                <w:b/>
-                <w:noProof/>
-              </w:rPr>
-              <w:t>gameBoard</w:t>
-            </w:r>
-            <w:r>
-              <w:rPr>
-                <w:noProof/>
-              </w:rPr>
-              <w:t>.</w:t>
+              <w:t>HitMineOfSize</w:t>
+            </w:r>
+            <w:r>
+              <w:rPr>
+                <w:b/>
+              </w:rPr>
+              <w:t>XXX</w:t>
+            </w:r>
+            <w:r>
+              <w:t xml:space="preserve"> methods</w:t>
+            </w:r>
+            <w:r>
+              <w:t>, according to the new logic for building the game board.</w:t>
             </w:r>
           </w:p>
           <w:p>
@@ -470,72 +462,25 @@
                 <w:numId w:val="1"/>
               </w:numPr>
               <w:ind w:left="568" w:hanging="284"/>
-              <w:rPr>
-                <w:noProof/>
-              </w:rPr>
-            </w:pPr>
-            <w:r>
-              <w:rPr>
-                <w:noProof/>
-              </w:rPr>
-              <w:t xml:space="preserve">In </w:t>
-            </w:r>
-            <w:r>
-              <w:rPr>
-                <w:noProof/>
-              </w:rPr>
-              <w:t xml:space="preserve">class </w:t>
-            </w:r>
-            <w:r>
-              <w:rPr>
-                <w:b/>
-                <w:noProof/>
-              </w:rPr>
-              <w:t>Methods</w:t>
-            </w:r>
-            <w:r>
-              <w:rPr>
-                <w:noProof/>
-              </w:rPr>
-              <w:t xml:space="preserve">: </w:t>
-            </w:r>
-            <w:r>
-              <w:rPr>
-                <w:b/>
-                <w:noProof/>
-              </w:rPr>
-              <w:t>g</w:t>
-            </w:r>
-            <w:r>
-              <w:rPr>
-                <w:noProof/>
-              </w:rPr>
-              <w:t xml:space="preserve"> </w:t>
-            </w:r>
-            <w:r>
-              <w:rPr>
-                <w:noProof/>
-              </w:rPr>
-              <w:sym w:font="Wingdings" w:char="F0E0"/>
-            </w:r>
-            <w:r>
-              <w:rPr>
-                <w:noProof/>
-              </w:rPr>
-              <w:t xml:space="preserve"> </w:t>
-            </w:r>
-            <w:r>
-              <w:rPr>
-                <w:b/>
-                <w:noProof/>
-              </w:rPr>
-              <w:t>gameFifteen</w:t>
-            </w:r>
-            <w:r>
-              <w:rPr>
-                <w:noProof/>
-              </w:rPr>
-              <w:t>.</w:t>
+            </w:pPr>
+            <w:r>
+              <w:t>Refactored</w:t>
+            </w:r>
+            <w:r>
+              <w:t xml:space="preserve"> method </w:t>
+            </w:r>
+            <w:r>
+              <w:rPr>
+                <w:b/>
+                <w:lang w:val="bg-BG"/>
+              </w:rPr>
+              <w:t>PlayerTurn</w:t>
+            </w:r>
+            <w:r>
+              <w:t>: joined repeat</w:t>
+            </w:r>
+            <w:r>
+              <w:t>ing parts of the code into one.</w:t>
             </w:r>
           </w:p>
           <w:p>
@@ -545,24 +490,383 @@
                 <w:numId w:val="1"/>
               </w:numPr>
               <w:ind w:left="568" w:hanging="284"/>
-              <w:rPr>
-                <w:noProof/>
-              </w:rPr>
-            </w:pPr>
-            <w:r>
-              <w:rPr>
-                <w:noProof/>
-              </w:rPr>
-              <w:t>…</w:t>
-            </w:r>
-          </w:p>
-          <w:p>
-            <w:pPr>
-              <w:pStyle w:val="a4"/>
+            </w:pPr>
+            <w:r>
+              <w:t xml:space="preserve">Moved initialization of </w:t>
+            </w:r>
+            <w:r>
+              <w:rPr>
+                <w:b/>
+                <w:noProof/>
+              </w:rPr>
+              <w:t>turnsCounter</w:t>
+            </w:r>
+            <w:r>
+              <w:t xml:space="preserve"> from </w:t>
+            </w:r>
+            <w:r>
+              <w:rPr>
+                <w:b/>
+              </w:rPr>
+              <w:t>Main</w:t>
+            </w:r>
+            <w:r>
+              <w:t xml:space="preserve"> method into </w:t>
+            </w:r>
+            <w:proofErr w:type="spellStart"/>
+            <w:r>
+              <w:rPr>
+                <w:b/>
+              </w:rPr>
+              <w:t>GameEngine</w:t>
+            </w:r>
+            <w:proofErr w:type="spellEnd"/>
+            <w:r>
+              <w:t xml:space="preserve">.  </w:t>
+            </w:r>
+          </w:p>
+          <w:p>
+            <w:pPr>
               <w:numPr>
                 <w:ilvl w:val="0"/>
                 <w:numId w:val="1"/>
               </w:numPr>
+            </w:pPr>
+            <w:r>
+              <w:t>Renamed variables:</w:t>
+            </w:r>
+          </w:p>
+          <w:p>
+            <w:pPr>
+              <w:numPr>
+                <w:ilvl w:val="1"/>
+                <w:numId w:val="1"/>
+              </w:numPr>
+              <w:ind w:left="568" w:hanging="284"/>
+              <w:rPr>
+                <w:noProof/>
+              </w:rPr>
+            </w:pPr>
+            <w:r>
+              <w:rPr>
+                <w:noProof/>
+              </w:rPr>
+              <w:t xml:space="preserve">In class </w:t>
+            </w:r>
+            <w:r>
+              <w:rPr>
+                <w:b/>
+                <w:noProof/>
+              </w:rPr>
+              <w:t>Methods</w:t>
+            </w:r>
+            <w:r>
+              <w:rPr>
+                <w:noProof/>
+              </w:rPr>
+              <w:t xml:space="preserve">: </w:t>
+            </w:r>
+            <w:r>
+              <w:rPr>
+                <w:b/>
+                <w:bCs/>
+                <w:noProof/>
+                <w:lang w:val="bg-BG"/>
+              </w:rPr>
+              <w:t>workField</w:t>
+            </w:r>
+            <w:r>
+              <w:rPr>
+                <w:noProof/>
+              </w:rPr>
+              <w:t xml:space="preserve"> </w:t>
+            </w:r>
+            <w:r>
+              <w:rPr>
+                <w:noProof/>
+              </w:rPr>
+              <w:sym w:font="Wingdings" w:char="F0E0"/>
+            </w:r>
+            <w:r>
+              <w:rPr>
+                <w:noProof/>
+              </w:rPr>
+              <w:t xml:space="preserve"> </w:t>
+            </w:r>
+            <w:r>
+              <w:rPr>
+                <w:b/>
+                <w:noProof/>
+              </w:rPr>
+              <w:t>gameBoard</w:t>
+            </w:r>
+            <w:r>
+              <w:rPr>
+                <w:noProof/>
+              </w:rPr>
+              <w:t>.</w:t>
+            </w:r>
+          </w:p>
+          <w:p>
+            <w:pPr>
+              <w:numPr>
+                <w:ilvl w:val="1"/>
+                <w:numId w:val="1"/>
+              </w:numPr>
+              <w:ind w:left="568" w:hanging="284"/>
+              <w:rPr>
+                <w:noProof/>
+              </w:rPr>
+            </w:pPr>
+            <w:r>
+              <w:rPr>
+                <w:noProof/>
+              </w:rPr>
+              <w:t xml:space="preserve">In class </w:t>
+            </w:r>
+            <w:r>
+              <w:rPr>
+                <w:b/>
+                <w:noProof/>
+                <w:lang w:val="bg-BG"/>
+              </w:rPr>
+              <w:t>ExplosionHandler</w:t>
+            </w:r>
+            <w:r>
+              <w:rPr>
+                <w:noProof/>
+              </w:rPr>
+              <w:t xml:space="preserve">: </w:t>
+            </w:r>
+            <w:r>
+              <w:rPr>
+                <w:b/>
+                <w:noProof/>
+                <w:lang w:val="bg-BG"/>
+              </w:rPr>
+              <w:t>hitCoordinate</w:t>
+            </w:r>
+            <w:r>
+              <w:rPr>
+                <w:noProof/>
+              </w:rPr>
+              <w:t xml:space="preserve"> </w:t>
+            </w:r>
+            <w:r>
+              <w:rPr>
+                <w:noProof/>
+              </w:rPr>
+              <w:sym w:font="Wingdings" w:char="F0E0"/>
+            </w:r>
+            <w:r>
+              <w:rPr>
+                <w:noProof/>
+              </w:rPr>
+              <w:t xml:space="preserve"> </w:t>
+            </w:r>
+            <w:r>
+              <w:rPr>
+                <w:b/>
+                <w:noProof/>
+              </w:rPr>
+              <w:t>mineSize</w:t>
+            </w:r>
+          </w:p>
+          <w:p>
+            <w:pPr>
+              <w:numPr>
+                <w:ilvl w:val="1"/>
+                <w:numId w:val="1"/>
+              </w:numPr>
+              <w:ind w:left="568" w:hanging="284"/>
+              <w:rPr>
+                <w:noProof/>
+              </w:rPr>
+            </w:pPr>
+            <w:r>
+              <w:rPr>
+                <w:noProof/>
+              </w:rPr>
+              <w:t xml:space="preserve">In </w:t>
+            </w:r>
+            <w:r>
+              <w:rPr>
+                <w:noProof/>
+              </w:rPr>
+              <w:t>method</w:t>
+            </w:r>
+            <w:r>
+              <w:rPr>
+                <w:noProof/>
+              </w:rPr>
+              <w:t xml:space="preserve"> </w:t>
+            </w:r>
+            <w:r>
+              <w:rPr>
+                <w:b/>
+                <w:noProof/>
+              </w:rPr>
+              <w:t xml:space="preserve">Main </w:t>
+            </w:r>
+            <w:r>
+              <w:rPr>
+                <w:noProof/>
+              </w:rPr>
+              <w:t>and class</w:t>
+            </w:r>
+            <w:r>
+              <w:rPr>
+                <w:b/>
+                <w:noProof/>
+              </w:rPr>
+              <w:t xml:space="preserve"> GameEngine</w:t>
+            </w:r>
+            <w:r>
+              <w:rPr>
+                <w:noProof/>
+              </w:rPr>
+              <w:t xml:space="preserve">: </w:t>
+            </w:r>
+            <w:r>
+              <w:rPr>
+                <w:b/>
+                <w:noProof/>
+                <w:lang w:val="bg-BG"/>
+              </w:rPr>
+              <w:t>countPlayed</w:t>
+            </w:r>
+            <w:r>
+              <w:rPr>
+                <w:b/>
+                <w:noProof/>
+              </w:rPr>
+              <w:t xml:space="preserve"> </w:t>
+            </w:r>
+            <w:r>
+              <w:rPr>
+                <w:noProof/>
+              </w:rPr>
+              <w:sym w:font="Wingdings" w:char="F0E0"/>
+            </w:r>
+            <w:r>
+              <w:rPr>
+                <w:noProof/>
+              </w:rPr>
+              <w:t xml:space="preserve"> </w:t>
+            </w:r>
+            <w:r>
+              <w:rPr>
+                <w:b/>
+                <w:noProof/>
+              </w:rPr>
+              <w:t>turnsCounter</w:t>
+            </w:r>
+          </w:p>
+          <w:p>
+            <w:pPr>
+              <w:numPr>
+                <w:ilvl w:val="1"/>
+                <w:numId w:val="1"/>
+              </w:numPr>
+              <w:ind w:left="568" w:hanging="284"/>
+              <w:rPr>
+                <w:noProof/>
+              </w:rPr>
+            </w:pPr>
+            <w:r>
+              <w:rPr>
+                <w:noProof/>
+              </w:rPr>
+              <w:t xml:space="preserve">In method </w:t>
+            </w:r>
+            <w:r>
+              <w:rPr>
+                <w:b/>
+                <w:noProof/>
+                <w:lang w:val="bg-BG"/>
+              </w:rPr>
+              <w:t>PlayerTurn</w:t>
+            </w:r>
+            <w:r>
+              <w:rPr>
+                <w:b/>
+                <w:noProof/>
+              </w:rPr>
+              <w:t xml:space="preserve"> </w:t>
+            </w:r>
+            <w:r>
+              <w:rPr>
+                <w:noProof/>
+              </w:rPr>
+              <w:t>(</w:t>
+            </w:r>
+            <w:r>
+              <w:rPr>
+                <w:noProof/>
+              </w:rPr>
+              <w:t>class</w:t>
+            </w:r>
+            <w:r>
+              <w:rPr>
+                <w:b/>
+                <w:noProof/>
+              </w:rPr>
+              <w:t xml:space="preserve"> GameEngine</w:t>
+            </w:r>
+            <w:r>
+              <w:rPr>
+                <w:b/>
+                <w:noProof/>
+              </w:rPr>
+              <w:t>)</w:t>
+            </w:r>
+            <w:r>
+              <w:rPr>
+                <w:noProof/>
+              </w:rPr>
+              <w:t xml:space="preserve">: </w:t>
+            </w:r>
+            <w:r>
+              <w:rPr>
+                <w:b/>
+                <w:noProof/>
+              </w:rPr>
+              <w:t>coordinates</w:t>
+            </w:r>
+            <w:r>
+              <w:rPr>
+                <w:b/>
+                <w:noProof/>
+              </w:rPr>
+              <w:t xml:space="preserve"> </w:t>
+            </w:r>
+            <w:r>
+              <w:rPr>
+                <w:noProof/>
+              </w:rPr>
+              <w:sym w:font="Wingdings" w:char="F0E0"/>
+            </w:r>
+            <w:r>
+              <w:rPr>
+                <w:noProof/>
+              </w:rPr>
+              <w:t xml:space="preserve"> </w:t>
+            </w:r>
+            <w:r>
+              <w:rPr>
+                <w:b/>
+                <w:noProof/>
+              </w:rPr>
+              <w:t>mineCoordinates</w:t>
+            </w:r>
+          </w:p>
+          <w:p>
+            <w:pPr>
+              <w:pStyle w:val="ListParagraph"/>
+              <w:numPr>
+                <w:ilvl w:val="0"/>
+                <w:numId w:val="1"/>
+              </w:numPr>
               <w:rPr>
                 <w:noProof/>
               </w:rPr>
@@ -573,7 +877,7 @@
           </w:p>
           <w:p>
             <w:pPr>
-              <w:pStyle w:val="a4"/>
+              <w:pStyle w:val="ListParagraph"/>
               <w:numPr>
                 <w:ilvl w:val="0"/>
                 <w:numId w:val="3"/>
@@ -663,7 +967,7 @@
           </w:p>
           <w:p>
             <w:pPr>
-              <w:pStyle w:val="a4"/>
+              <w:pStyle w:val="ListParagraph"/>
               <w:numPr>
                 <w:ilvl w:val="0"/>
                 <w:numId w:val="3"/>
@@ -676,83 +980,49 @@
               <w:rPr>
                 <w:noProof/>
               </w:rPr>
-              <w:t xml:space="preserve">In </w:t>
-            </w:r>
-            <w:r>
-              <w:rPr>
-                <w:noProof/>
-              </w:rPr>
-              <w:t xml:space="preserve">class </w:t>
-            </w:r>
-            <w:r>
-              <w:rPr>
-                <w:b/>
-                <w:noProof/>
-              </w:rPr>
-              <w:t>Methods</w:t>
-            </w:r>
-            <w:r>
-              <w:rPr>
-                <w:noProof/>
-              </w:rPr>
-              <w:t xml:space="preserve">: </w:t>
-            </w:r>
-            <w:r>
-              <w:rPr>
-                <w:b/>
-                <w:noProof/>
-              </w:rPr>
-              <w:t>PrintArray</w:t>
-            </w:r>
-            <w:r>
-              <w:rPr>
-                <w:noProof/>
-              </w:rPr>
-              <w:t xml:space="preserve"> </w:t>
-            </w:r>
-            <w:r>
-              <w:rPr>
-                <w:noProof/>
-              </w:rPr>
-              <w:sym w:font="Wingdings" w:char="F0E0"/>
-            </w:r>
-            <w:r>
-              <w:rPr>
-                <w:noProof/>
-              </w:rPr>
-              <w:t xml:space="preserve"> </w:t>
-            </w:r>
-            <w:r>
-              <w:rPr>
-                <w:b/>
-                <w:noProof/>
-              </w:rPr>
-              <w:t>Print</w:t>
-            </w:r>
-            <w:r>
-              <w:rPr>
-                <w:b/>
-                <w:noProof/>
-              </w:rPr>
-              <w:t>Game</w:t>
-            </w:r>
-            <w:r>
-              <w:rPr>
-                <w:b/>
-                <w:noProof/>
-              </w:rPr>
-              <w:t>Board</w:t>
-            </w:r>
-          </w:p>
-          <w:p>
-            <w:pPr>
-              <w:pStyle w:val="a4"/>
-              <w:rPr>
-                <w:noProof/>
-              </w:rPr>
-            </w:pPr>
+              <w:t xml:space="preserve">In class </w:t>
+            </w:r>
+            <w:r>
+              <w:rPr>
+                <w:b/>
+                <w:noProof/>
+              </w:rPr>
+              <w:t>GameEngine</w:t>
+            </w:r>
+            <w:r>
+              <w:rPr>
+                <w:noProof/>
+              </w:rPr>
+              <w:t xml:space="preserve"> renamed method </w:t>
+            </w:r>
             <w:bookmarkStart w:id="0" w:name="_GoBack"/>
+            <w:r>
+              <w:rPr>
+                <w:b/>
+                <w:noProof/>
+              </w:rPr>
+              <w:t>PlayerTurn</w:t>
+            </w:r>
             <w:bookmarkEnd w:id="0"/>
+            <w:r>
+              <w:rPr>
+                <w:noProof/>
+              </w:rPr>
+              <w:t xml:space="preserve"> to </w:t>
+            </w:r>
+            <w:r>
+              <w:rPr>
+                <w:b/>
+                <w:noProof/>
+              </w:rPr>
+              <w:t>PlayGame</w:t>
+            </w:r>
+            <w:r>
+              <w:rPr>
+                <w:noProof/>
+              </w:rPr>
+              <w:t>.</w:t>
+            </w:r>
           </w:p>
         </w:tc>
       </w:tr>
@@ -769,7 +1039,7 @@
 </file>
 
 <file path=word/numbering.xml><?xml version="1.0" encoding="utf-8"?>
-<w:numbering xmlns:ve="http://schemas.openxmlformats.org/markup-compatibility/2006" xmlns:o="urn:schemas-microsoft-com:office:office" xmlns:r="http://schemas.openxmlformats.org/officeDocument/2006/relationships" xmlns:m="http://schemas.openxmlformats.org/officeDocument/2006/math" xmlns:v="urn:schemas-microsoft-com:vml" xmlns:wp="http://schemas.openxmlformats.org/drawingml/2006/wordprocessingDrawing" xmlns:w10="urn:schemas-microsoft-com:office:word" xmlns:w="http://schemas.openxmlformats.org/wordprocessingml/2006/main" xmlns:wne="http://schemas.microsoft.com/office/word/2006/wordml">
+<w:numbering xmlns:wpc="http://schemas.microsoft.com/office/word/2010/wordprocessingCanvas" xmlns:mc="http://schemas.openxmlformats.org/markup-compatibility/2006" xmlns:o="urn:schemas-microsoft-com:office:office" xmlns:r="http://schemas.openxmlformats.org/officeDocument/2006/relationships" xmlns:m="http://schemas.openxmlformats.org/officeDocument/2006/math" xmlns:v="urn:schemas-microsoft-com:vml" xmlns:wp14="http://schemas.microsoft.com/office/word/2010/wordprocessingDrawing" xmlns:wp="http://schemas.openxmlformats.org/drawingml/2006/wordprocessingDrawing" xmlns:w10="urn:schemas-microsoft-com:office:word" xmlns:w="http://schemas.openxmlformats.org/wordprocessingml/2006/main" xmlns:w14="http://schemas.microsoft.com/office/word/2010/wordml" xmlns:wpg="http://schemas.microsoft.com/office/word/2010/wordprocessingGroup" xmlns:wpi="http://schemas.microsoft.com/office/word/2010/wordprocessingInk" xmlns:wne="http://schemas.microsoft.com/office/word/2006/wordml" xmlns:wps="http://schemas.microsoft.com/office/word/2010/wordprocessingShape" mc:Ignorable="w14 wp14">
   <w:abstractNum w:abstractNumId="0">
     <w:nsid w:val="275818AC"/>
     <w:multiLevelType w:val="hybridMultilevel"/>
@@ -1098,7 +1368,7 @@
 </file>
 
 <file path=word/styles.xml><?xml version="1.0" encoding="utf-8"?>
-<w:styles xmlns:r="http://schemas.openxmlformats.org/officeDocument/2006/relationships" xmlns:w="http://schemas.openxmlformats.org/wordprocessingml/2006/main">
+<w:styles xmlns:mc="http://schemas.openxmlformats.org/markup-compatibility/2006" xmlns:r="http://schemas.openxmlformats.org/officeDocument/2006/relationships" xmlns:w="http://schemas.openxmlformats.org/wordprocessingml/2006/main" xmlns:w14="http://schemas.microsoft.com/office/word/2010/wordml" mc:Ignorable="w14">
   <w:docDefaults>
     <w:rPrDefault>
       <w:rPr>
@@ -1254,7 +1524,7 @@
     <w:lsdException w:name="Bibliography" w:uiPriority="37"/>
     <w:lsdException w:name="TOC Heading" w:uiPriority="39" w:qFormat="1"/>
   </w:latentStyles>
-  <w:style w:type="paragraph" w:default="1" w:styleId="a">
+  <w:style w:type="paragraph" w:default="1" w:styleId="Normal">
     <w:name w:val="Normal"/>
     <w:qFormat/>
     <w:rsid w:val="003C5A54"/>
@@ -1269,11 +1539,11 @@
       <w:lang w:val="en-US"/>
     </w:rPr>
   </w:style>
-  <w:style w:type="paragraph" w:styleId="1">
+  <w:style w:type="paragraph" w:styleId="Heading1">
     <w:name w:val="heading 1"/>
-    <w:basedOn w:val="a"/>
-    <w:next w:val="a"/>
-    <w:link w:val="10"/>
+    <w:basedOn w:val="Normal"/>
+    <w:next w:val="Normal"/>
+    <w:link w:val="Heading1Char"/>
     <w:qFormat/>
     <w:rsid w:val="003C5A54"/>
     <w:pPr>
@@ -1289,18 +1559,16 @@
       <w:szCs w:val="32"/>
     </w:rPr>
   </w:style>
-  <w:style w:type="character" w:default="1" w:styleId="a0">
+  <w:style w:type="character" w:default="1" w:styleId="DefaultParagraphFont">
     <w:name w:val="Default Paragraph Font"/>
     <w:uiPriority w:val="1"/>
-    <w:semiHidden/>
     <w:unhideWhenUsed/>
   </w:style>
-  <w:style w:type="table" w:default="1" w:styleId="a1">
+  <w:style w:type="table" w:default="1" w:styleId="TableNormal">
     <w:name w:val="Normal Table"/>
     <w:uiPriority w:val="99"/>
     <w:semiHidden/>
     <w:unhideWhenUsed/>
-    <w:qFormat/>
     <w:tblPr>
       <w:tblInd w:w="0" w:type="dxa"/>
       <w:tblCellMar>
@@ -1311,16 +1579,16 @@
       </w:tblCellMar>
     </w:tblPr>
   </w:style>
-  <w:style w:type="numbering" w:default="1" w:styleId="a2">
+  <w:style w:type="numbering" w:default="1" w:styleId="NoList">
     <w:name w:val="No List"/>
     <w:uiPriority w:val="99"/>
     <w:semiHidden/>
     <w:unhideWhenUsed/>
   </w:style>
-  <w:style w:type="character" w:customStyle="1" w:styleId="10">
-    <w:name w:val="Заглавие 1 Знак"/>
-    <w:basedOn w:val="a0"/>
-    <w:link w:val="1"/>
+  <w:style w:type="character" w:customStyle="1" w:styleId="Heading1Char">
+    <w:name w:val="Heading 1 Char"/>
+    <w:basedOn w:val="DefaultParagraphFont"/>
+    <w:link w:val="Heading1"/>
     <w:rsid w:val="003C5A54"/>
     <w:rPr>
       <w:rFonts w:ascii="Calibri" w:eastAsia="Times New Roman" w:hAnsi="Calibri" w:cs="Times New Roman"/>
@@ -1332,7 +1600,7 @@
       <w:lang w:val="en-US"/>
     </w:rPr>
   </w:style>
-  <w:style w:type="character" w:styleId="a3">
+  <w:style w:type="character" w:styleId="Hyperlink">
     <w:name w:val="Hyperlink"/>
     <w:rsid w:val="003C5A54"/>
     <w:rPr>
@@ -1340,9 +1608,9 @@
       <w:u w:val="single"/>
     </w:rPr>
   </w:style>
-  <w:style w:type="paragraph" w:styleId="a4">
+  <w:style w:type="paragraph" w:styleId="ListParagraph">
     <w:name w:val="List Paragraph"/>
-    <w:basedOn w:val="a"/>
+    <w:basedOn w:val="Normal"/>
     <w:uiPriority w:val="34"/>
     <w:qFormat/>
     <w:rsid w:val="008A3882"/>

</xml_diff>

<commit_message>
Renamed to ConsoleUI and updated documentation
</commit_message>
<xml_diff>
--- a/Documents/RefactoringDocumentation.docx
+++ b/Documents/RefactoringDocumentation.docx
@@ -87,7 +87,6 @@
             <w:r>
               <w:t xml:space="preserve">Renamed the project to </w:t>
             </w:r>
-            <w:proofErr w:type="spellStart"/>
             <w:r>
               <w:rPr>
                 <w:rFonts w:cs="Calibri"/>
@@ -95,7 +94,6 @@
               </w:rPr>
               <w:t>BattleField</w:t>
             </w:r>
-            <w:proofErr w:type="spellEnd"/>
             <w:r>
               <w:t>.</w:t>
             </w:r>
@@ -126,14 +124,12 @@
             <w:r>
               <w:t xml:space="preserve"> to </w:t>
             </w:r>
-            <w:proofErr w:type="spellStart"/>
             <w:r>
               <w:rPr>
                 <w:b/>
               </w:rPr>
               <w:t>GameEngine</w:t>
             </w:r>
-            <w:proofErr w:type="spellEnd"/>
             <w:r>
               <w:t>.</w:t>
             </w:r>
@@ -149,14 +145,12 @@
             <w:r>
               <w:t xml:space="preserve">Renamed the default namespace and assembly name to </w:t>
             </w:r>
-            <w:proofErr w:type="spellStart"/>
             <w:r>
               <w:rPr>
                 <w:b/>
               </w:rPr>
               <w:t>BattleField</w:t>
             </w:r>
-            <w:proofErr w:type="spellEnd"/>
           </w:p>
           <w:p>
             <w:pPr>
@@ -215,27 +209,11 @@
             <w:r>
               <w:t xml:space="preserve">Moved method </w:t>
             </w:r>
-            <w:proofErr w:type="spellStart"/>
-            <w:proofErr w:type="gramStart"/>
-            <w:r>
-              <w:rPr>
-                <w:b/>
-              </w:rPr>
-              <w:t>ReadInput</w:t>
-            </w:r>
-            <w:proofErr w:type="spellEnd"/>
-            <w:r>
-              <w:rPr>
-                <w:b/>
-              </w:rPr>
-              <w:t>(</w:t>
-            </w:r>
-            <w:proofErr w:type="gramEnd"/>
-            <w:r>
-              <w:rPr>
-                <w:b/>
-              </w:rPr>
-              <w:t>)</w:t>
+            <w:r>
+              <w:rPr>
+                <w:b/>
+              </w:rPr>
+              <w:t>ReadInput()</w:t>
             </w:r>
             <w:r>
               <w:t xml:space="preserve"> from the </w:t>
@@ -255,14 +233,12 @@
             <w:r>
               <w:t xml:space="preserve"> method to class </w:t>
             </w:r>
-            <w:proofErr w:type="spellStart"/>
             <w:r>
               <w:rPr>
                 <w:b/>
               </w:rPr>
               <w:t>GameEngine</w:t>
             </w:r>
-            <w:proofErr w:type="spellEnd"/>
             <w:r>
               <w:rPr>
                 <w:b/>
@@ -272,19 +248,11 @@
             <w:r>
               <w:t xml:space="preserve">Renamed </w:t>
             </w:r>
-            <w:proofErr w:type="spellStart"/>
-            <w:r>
-              <w:rPr>
-                <w:b/>
-              </w:rPr>
-              <w:t>ReadInput</w:t>
-            </w:r>
-            <w:proofErr w:type="spellEnd"/>
-            <w:r>
-              <w:rPr>
-                <w:b/>
-              </w:rPr>
-              <w:t>()</w:t>
+            <w:r>
+              <w:rPr>
+                <w:b/>
+              </w:rPr>
+              <w:t>ReadInput()</w:t>
             </w:r>
             <w:r>
               <w:t xml:space="preserve"> to </w:t>
@@ -387,6 +355,199 @@
           <w:p>
             <w:pPr>
               <w:numPr>
+                <w:ilvl w:val="1"/>
+                <w:numId w:val="1"/>
+              </w:numPr>
+              <w:ind w:left="568" w:hanging="284"/>
+            </w:pPr>
+            <w:r>
+              <w:rPr>
+                <w:noProof/>
+              </w:rPr>
+              <w:t xml:space="preserve">Created a Unit testing project. Created tests to test all the public interfaces of the </w:t>
+            </w:r>
+            <w:r>
+              <w:rPr>
+                <w:b/>
+                <w:noProof/>
+              </w:rPr>
+              <w:t>GameEngine</w:t>
+            </w:r>
+            <w:r>
+              <w:rPr>
+                <w:noProof/>
+              </w:rPr>
+              <w:t xml:space="preserve"> class. </w:t>
+            </w:r>
+            <w:r>
+              <w:rPr>
+                <w:b/>
+                <w:noProof/>
+              </w:rPr>
+              <w:t xml:space="preserve">GameEngine </w:t>
+            </w:r>
+            <w:r>
+              <w:rPr>
+                <w:noProof/>
+              </w:rPr>
+              <w:t>class code coverage is 96,6%.</w:t>
+            </w:r>
+            <w:bookmarkStart w:id="0" w:name="_GoBack"/>
+            <w:bookmarkEnd w:id="0"/>
+          </w:p>
+          <w:p>
+            <w:pPr>
+              <w:numPr>
+                <w:ilvl w:val="1"/>
+                <w:numId w:val="1"/>
+              </w:numPr>
+              <w:ind w:left="568" w:hanging="284"/>
+            </w:pPr>
+            <w:r>
+              <w:rPr>
+                <w:noProof/>
+              </w:rPr>
+              <w:t xml:space="preserve">Redesigned the </w:t>
+            </w:r>
+            <w:r>
+              <w:rPr>
+                <w:b/>
+                <w:noProof/>
+              </w:rPr>
+              <w:t>Board</w:t>
+            </w:r>
+            <w:r>
+              <w:rPr>
+                <w:b/>
+                <w:noProof/>
+              </w:rPr>
+              <w:t xml:space="preserve"> </w:t>
+            </w:r>
+            <w:r>
+              <w:rPr>
+                <w:noProof/>
+              </w:rPr>
+              <w:t xml:space="preserve">class, now </w:t>
+            </w:r>
+            <w:r>
+              <w:rPr>
+                <w:b/>
+                <w:noProof/>
+              </w:rPr>
+              <w:t>gameBoard</w:t>
+            </w:r>
+            <w:r>
+              <w:rPr>
+                <w:noProof/>
+              </w:rPr>
+              <w:t xml:space="preserve"> representation stored as string array.</w:t>
+            </w:r>
+            <w:r>
+              <w:t xml:space="preserve"> Created a </w:t>
+            </w:r>
+            <w:r>
+              <w:rPr>
+                <w:b/>
+              </w:rPr>
+              <w:t>ToString</w:t>
+            </w:r>
+            <w:r>
+              <w:t xml:space="preserve"> method to convert the </w:t>
+            </w:r>
+            <w:r>
+              <w:rPr>
+                <w:b/>
+              </w:rPr>
+              <w:t>gameBoard</w:t>
+            </w:r>
+            <w:r>
+              <w:t xml:space="preserve"> to its previous view.</w:t>
+            </w:r>
+          </w:p>
+          <w:p>
+            <w:pPr>
+              <w:numPr>
+                <w:ilvl w:val="1"/>
+                <w:numId w:val="1"/>
+              </w:numPr>
+              <w:ind w:left="568" w:hanging="284"/>
+            </w:pPr>
+            <w:r>
+              <w:t xml:space="preserve">Created </w:t>
+            </w:r>
+            <w:r>
+              <w:rPr>
+                <w:b/>
+              </w:rPr>
+              <w:t>GenerateGameBoard</w:t>
+            </w:r>
+            <w:r>
+              <w:t xml:space="preserve"> method for initial creation of the </w:t>
+            </w:r>
+            <w:r>
+              <w:rPr>
+                <w:b/>
+              </w:rPr>
+              <w:t>gameBoard</w:t>
+            </w:r>
+            <w:r>
+              <w:t xml:space="preserve"> in the </w:t>
+            </w:r>
+            <w:r>
+              <w:rPr>
+                <w:b/>
+              </w:rPr>
+              <w:t>Board</w:t>
+            </w:r>
+            <w:r>
+              <w:t xml:space="preserve"> constructor.</w:t>
+            </w:r>
+          </w:p>
+          <w:p>
+            <w:pPr>
+              <w:numPr>
+                <w:ilvl w:val="1"/>
+                <w:numId w:val="1"/>
+              </w:numPr>
+              <w:ind w:left="568" w:hanging="284"/>
+            </w:pPr>
+            <w:r>
+              <w:t xml:space="preserve">Created an </w:t>
+            </w:r>
+            <w:r>
+              <w:rPr>
+                <w:b/>
+              </w:rPr>
+              <w:t>IConsole</w:t>
+            </w:r>
+            <w:r>
+              <w:t xml:space="preserve"> interface to represent an input/output system.</w:t>
+            </w:r>
+          </w:p>
+          <w:p>
+            <w:pPr>
+              <w:numPr>
+                <w:ilvl w:val="1"/>
+                <w:numId w:val="1"/>
+              </w:numPr>
+              <w:ind w:left="568" w:hanging="284"/>
+            </w:pPr>
+            <w:r>
+              <w:t xml:space="preserve">Created a class </w:t>
+            </w:r>
+            <w:r>
+              <w:rPr>
+                <w:b/>
+              </w:rPr>
+              <w:t>ConsoleUI</w:t>
+            </w:r>
+            <w:r>
+              <w:t xml:space="preserve"> as abstraction for Console. Needed for mocking purposes in unit testing.</w:t>
+            </w:r>
+          </w:p>
+          <w:p>
+            <w:pPr>
+              <w:numPr>
                 <w:ilvl w:val="0"/>
                 <w:numId w:val="1"/>
               </w:numPr>
@@ -404,15 +565,7 @@
               <w:ind w:left="568" w:hanging="284"/>
             </w:pPr>
             <w:r>
-              <w:t xml:space="preserve">Run </w:t>
-            </w:r>
-            <w:proofErr w:type="spellStart"/>
-            <w:r>
-              <w:t>StyleCop</w:t>
-            </w:r>
-            <w:proofErr w:type="spellEnd"/>
-            <w:r>
-              <w:t xml:space="preserve"> and reformatted the source code according to the recommendations</w:t>
+              <w:t>Run StyleCop and reformatted the source code according to the recommendations</w:t>
             </w:r>
             <w:r>
               <w:t>.</w:t>
@@ -501,11 +654,15 @@
               <w:rPr>
                 <w:b/>
                 <w:noProof/>
-              </w:rPr>
-              <w:t>turnsCounter</w:t>
-            </w:r>
-            <w:r>
-              <w:t xml:space="preserve"> from </w:t>
+                <w:lang w:val="bg-BG"/>
+              </w:rPr>
+              <w:t>detonatedMinesCounter</w:t>
+            </w:r>
+            <w:r>
+              <w:t xml:space="preserve"> </w:t>
+            </w:r>
+            <w:r>
+              <w:t xml:space="preserve">from </w:t>
             </w:r>
             <w:r>
               <w:rPr>
@@ -516,33 +673,29 @@
             <w:r>
               <w:t xml:space="preserve"> method into </w:t>
             </w:r>
-            <w:proofErr w:type="spellStart"/>
             <w:r>
               <w:rPr>
                 <w:b/>
               </w:rPr>
               <w:t>GameEngine</w:t>
             </w:r>
-            <w:proofErr w:type="spellEnd"/>
             <w:r>
               <w:t>.</w:t>
             </w:r>
             <w:r>
               <w:t xml:space="preserve"> Changed the </w:t>
             </w:r>
-            <w:bookmarkStart w:id="0" w:name="_GoBack"/>
-            <w:proofErr w:type="spellStart"/>
-            <w:r>
-              <w:rPr>
-                <w:b/>
-              </w:rPr>
-              <w:t>turnsCounter</w:t>
-            </w:r>
-            <w:proofErr w:type="spellEnd"/>
+            <w:r>
+              <w:rPr>
+                <w:b/>
+                <w:noProof/>
+                <w:lang w:val="bg-BG"/>
+              </w:rPr>
+              <w:t>detonatedMinesCounter</w:t>
+            </w:r>
             <w:r>
               <w:t xml:space="preserve"> </w:t>
             </w:r>
-            <w:bookmarkEnd w:id="0"/>
             <w:r>
               <w:t>variable into static field for the class.</w:t>
             </w:r>
@@ -553,6 +706,100 @@
           <w:p>
             <w:pPr>
               <w:numPr>
+                <w:ilvl w:val="1"/>
+                <w:numId w:val="1"/>
+              </w:numPr>
+              <w:ind w:left="568" w:hanging="284"/>
+            </w:pPr>
+            <w:r>
+              <w:t xml:space="preserve">Moved </w:t>
+            </w:r>
+            <w:r>
+              <w:rPr>
+                <w:b/>
+              </w:rPr>
+              <w:t>AddBombs</w:t>
+            </w:r>
+            <w:r>
+              <w:t xml:space="preserve"> method from </w:t>
+            </w:r>
+            <w:r>
+              <w:rPr>
+                <w:b/>
+              </w:rPr>
+              <w:t xml:space="preserve">GameEngine </w:t>
+            </w:r>
+            <w:r>
+              <w:t xml:space="preserve">to </w:t>
+            </w:r>
+            <w:r>
+              <w:rPr>
+                <w:b/>
+              </w:rPr>
+              <w:t xml:space="preserve">Board </w:t>
+            </w:r>
+            <w:r>
+              <w:t>class.</w:t>
+            </w:r>
+          </w:p>
+          <w:p>
+            <w:pPr>
+              <w:numPr>
+                <w:ilvl w:val="1"/>
+                <w:numId w:val="1"/>
+              </w:numPr>
+              <w:ind w:left="568" w:hanging="284"/>
+            </w:pPr>
+            <w:r>
+              <w:t xml:space="preserve">Extracted </w:t>
+            </w:r>
+            <w:r>
+              <w:rPr>
+                <w:b/>
+              </w:rPr>
+              <w:t xml:space="preserve">Board </w:t>
+            </w:r>
+            <w:r>
+              <w:t xml:space="preserve">creation as </w:t>
+            </w:r>
+            <w:r>
+              <w:rPr>
+                <w:b/>
+              </w:rPr>
+              <w:t>GenerateGameBoard</w:t>
+            </w:r>
+            <w:r>
+              <w:rPr>
+                <w:b/>
+              </w:rPr>
+              <w:t xml:space="preserve"> </w:t>
+            </w:r>
+            <w:r>
+              <w:t>method.</w:t>
+            </w:r>
+          </w:p>
+          <w:p>
+            <w:pPr>
+              <w:numPr>
+                <w:ilvl w:val="1"/>
+                <w:numId w:val="1"/>
+              </w:numPr>
+              <w:ind w:left="568" w:hanging="284"/>
+            </w:pPr>
+            <w:r>
+              <w:lastRenderedPageBreak/>
+              <w:t xml:space="preserve">Fixed all methods and tests to work with better representation of the </w:t>
+            </w:r>
+            <w:r>
+              <w:rPr>
+                <w:b/>
+              </w:rPr>
+              <w:t>gameBoard</w:t>
+            </w:r>
+          </w:p>
+          <w:p>
+            <w:pPr>
+              <w:numPr>
                 <w:ilvl w:val="0"/>
                 <w:numId w:val="1"/>
               </w:numPr>
@@ -771,8 +1018,9 @@
               <w:rPr>
                 <w:b/>
                 <w:noProof/>
-              </w:rPr>
-              <w:t>turnsCounter</w:t>
+                <w:lang w:val="bg-BG"/>
+              </w:rPr>
+              <w:t>detonatedMinesCounter</w:t>
             </w:r>
           </w:p>
           <w:p>
@@ -1566,7 +1814,6 @@
   <w:style w:type="character" w:default="1" w:styleId="DefaultParagraphFont">
     <w:name w:val="Default Paragraph Font"/>
     <w:uiPriority w:val="1"/>
-    <w:semiHidden/>
     <w:unhideWhenUsed/>
   </w:style>
   <w:style w:type="table" w:default="1" w:styleId="TableNormal">

</xml_diff>